<commit_message>
Updated Prolific sheet (based on IRB feedback)
</commit_message>
<xml_diff>
--- a/admin/irb/metaware22a_ResearchInformationSheet_Prolific.docx
+++ b/admin/irb/metaware22a_ResearchInformationSheet_Prolific.docx
@@ -32,15 +32,7 @@
           <w:sz w:val="22"/>
           <w:szCs w:val="22"/>
         </w:rPr>
-        <w:t xml:space="preserve">You are invited to participate in a research study being performed by cognitive scientists in the </w:t>
-      </w:r>
-      <w:r>
-        <w:rPr>
-          <w:sz w:val="22"/>
-          <w:szCs w:val="22"/>
-          <w:highlight w:val="black"/>
-        </w:rPr>
-        <w:t>Stanford Center for the Study of Language and Information</w:t>
+        <w:t>You are invited to participate in a research study being performed by cognitive scientists in the Stanford Center for the Study of Language and Information</w:t>
       </w:r>
       <w:r>
         <w:rPr>
@@ -215,23 +207,7 @@
           <w:sz w:val="22"/>
           <w:szCs w:val="22"/>
         </w:rPr>
-        <w:t xml:space="preserve">Your decision </w:t>
-      </w:r>
-      <w:proofErr w:type="gramStart"/>
-      <w:r>
-        <w:rPr>
-          <w:sz w:val="22"/>
-          <w:szCs w:val="22"/>
-        </w:rPr>
-        <w:t>whether or not</w:t>
-      </w:r>
-      <w:proofErr w:type="gramEnd"/>
-      <w:r>
-        <w:rPr>
-          <w:sz w:val="22"/>
-          <w:szCs w:val="22"/>
-        </w:rPr>
-        <w:t xml:space="preserve"> to participate in this study will not </w:t>
+        <w:t xml:space="preserve">Your decision whether or not to participate in this study will not </w:t>
       </w:r>
       <w:r>
         <w:rPr>
@@ -245,14 +221,7 @@
           <w:sz w:val="22"/>
           <w:szCs w:val="22"/>
         </w:rPr>
-        <w:t xml:space="preserve"> </w:t>
-      </w:r>
-      <w:r>
-        <w:rPr>
-          <w:sz w:val="22"/>
-          <w:szCs w:val="22"/>
-        </w:rPr>
-        <w:t>We cannot and do not guarantee or promise that you will receive any benefits from this study.</w:t>
+        <w:t xml:space="preserve"> We cannot and do not guarantee or promise that you will receive any benefits from this study.</w:t>
       </w:r>
     </w:p>
     <w:p>
@@ -301,28 +270,28 @@
           <w:sz w:val="22"/>
           <w:szCs w:val="22"/>
         </w:rPr>
-        <w:t xml:space="preserve">You will receive </w:t>
-      </w:r>
-      <w:r>
-        <w:rPr>
-          <w:sz w:val="22"/>
-          <w:szCs w:val="22"/>
-        </w:rPr>
-        <w:t>$2</w:t>
-      </w:r>
-      <w:r>
-        <w:rPr>
-          <w:sz w:val="22"/>
-          <w:szCs w:val="22"/>
-        </w:rPr>
-        <w:t xml:space="preserve"> </w:t>
-      </w:r>
-      <w:r>
-        <w:rPr>
-          <w:sz w:val="22"/>
-          <w:szCs w:val="22"/>
-        </w:rPr>
-        <w:t>for participating in this study.</w:t>
+        <w:t xml:space="preserve">You will be </w:t>
+      </w:r>
+      <w:r>
+        <w:rPr>
+          <w:sz w:val="22"/>
+          <w:szCs w:val="22"/>
+        </w:rPr>
+        <w:t xml:space="preserve">compensated </w:t>
+      </w:r>
+      <w:r>
+        <w:rPr>
+          <w:sz w:val="22"/>
+          <w:szCs w:val="22"/>
+        </w:rPr>
+        <w:t>the amount promised by the online platform</w:t>
+      </w:r>
+      <w:r>
+        <w:rPr>
+          <w:sz w:val="22"/>
+          <w:szCs w:val="22"/>
+        </w:rPr>
+        <w:t>.</w:t>
       </w:r>
     </w:p>
     <w:p>
@@ -347,7 +316,7 @@
           <w:sz w:val="22"/>
           <w:szCs w:val="22"/>
         </w:rPr>
-        <w:t>PARTICIPANT</w:t>
+        <w:t xml:space="preserve">PARTICIPANT'S </w:t>
       </w:r>
       <w:r>
         <w:rPr>
@@ -355,14 +324,6 @@
           <w:sz w:val="22"/>
           <w:szCs w:val="22"/>
         </w:rPr>
-        <w:t xml:space="preserve">'S </w:t>
-      </w:r>
-      <w:r>
-        <w:rPr>
-          <w:b/>
-          <w:sz w:val="22"/>
-          <w:szCs w:val="22"/>
-        </w:rPr>
         <w:t>RIGHTS</w:t>
       </w:r>
       <w:r>
@@ -387,33 +348,7 @@
           <w:sz w:val="22"/>
           <w:szCs w:val="22"/>
         </w:rPr>
-        <w:t xml:space="preserve">Your participation in this research is voluntary. </w:t>
-      </w:r>
-      <w:r>
-        <w:rPr>
-          <w:bCs/>
-          <w:sz w:val="22"/>
-          <w:szCs w:val="22"/>
-        </w:rPr>
-        <w:t xml:space="preserve">You may decline to answer any or </w:t>
-      </w:r>
-      <w:proofErr w:type="gramStart"/>
-      <w:r>
-        <w:rPr>
-          <w:bCs/>
-          <w:sz w:val="22"/>
-          <w:szCs w:val="22"/>
-        </w:rPr>
-        <w:t>all of</w:t>
-      </w:r>
-      <w:proofErr w:type="gramEnd"/>
-      <w:r>
-        <w:rPr>
-          <w:bCs/>
-          <w:sz w:val="22"/>
-          <w:szCs w:val="22"/>
-        </w:rPr>
-        <w:t xml:space="preserve"> the following questions. You may decline further participation, at any time, without adverse consequences. </w:t>
+        <w:t xml:space="preserve">Your participation in this research is voluntary. You may decline to answer any or all of the following questions. You may decline further participation, at any time, without adverse consequences. </w:t>
       </w:r>
       <w:r>
         <w:rPr>
@@ -536,14 +471,7 @@
           <w:sz w:val="22"/>
           <w:szCs w:val="22"/>
         </w:rPr>
-        <w:t xml:space="preserve">If you have any questions, </w:t>
-      </w:r>
-      <w:r>
-        <w:rPr>
-          <w:sz w:val="22"/>
-          <w:szCs w:val="22"/>
-        </w:rPr>
-        <w:t>concerns or complaints about this research</w:t>
+        <w:t>If you have any questions, concerns or complaints about this research</w:t>
       </w:r>
       <w:r>
         <w:rPr>
@@ -557,23 +485,7 @@
           <w:sz w:val="22"/>
           <w:szCs w:val="22"/>
         </w:rPr>
-        <w:t xml:space="preserve">its procedures, </w:t>
-      </w:r>
-      <w:proofErr w:type="gramStart"/>
-      <w:r>
-        <w:rPr>
-          <w:sz w:val="22"/>
-          <w:szCs w:val="22"/>
-        </w:rPr>
-        <w:t>risks</w:t>
-      </w:r>
-      <w:proofErr w:type="gramEnd"/>
-      <w:r>
-        <w:rPr>
-          <w:sz w:val="22"/>
-          <w:szCs w:val="22"/>
-        </w:rPr>
-        <w:t xml:space="preserve"> and benefits, </w:t>
+        <w:t xml:space="preserve">its procedures, risks and benefits, </w:t>
       </w:r>
       <w:r>
         <w:rPr>
@@ -587,21 +499,12 @@
           <w:sz w:val="22"/>
           <w:szCs w:val="22"/>
         </w:rPr>
-        <w:t xml:space="preserve"> the </w:t>
-      </w:r>
-      <w:r>
-        <w:rPr>
-          <w:sz w:val="22"/>
-          <w:szCs w:val="22"/>
-          <w:highlight w:val="black"/>
-        </w:rPr>
-        <w:t>Protocol Director,</w:t>
-      </w:r>
-      <w:r>
-        <w:rPr>
-          <w:sz w:val="22"/>
-          <w:szCs w:val="22"/>
-          <w:highlight w:val="black"/>
+        <w:t xml:space="preserve"> the Protocol Director,</w:t>
+      </w:r>
+      <w:r>
+        <w:rPr>
+          <w:sz w:val="22"/>
+          <w:szCs w:val="22"/>
         </w:rPr>
         <w:t xml:space="preserve"> Michael C. Frank, at mcfrank@stanford.edu</w:t>
       </w:r>
@@ -659,43 +562,19 @@
           <w:sz w:val="22"/>
           <w:szCs w:val="22"/>
         </w:rPr>
-        <w:t xml:space="preserve">If you are not satisfied with how this study is being conducted, or if you have any concerns, complaints, or general questions about the research or your rights as a participant, please contact the </w:t>
-      </w:r>
-      <w:r>
-        <w:rPr>
-          <w:sz w:val="22"/>
-          <w:szCs w:val="22"/>
-          <w:highlight w:val="black"/>
-        </w:rPr>
-        <w:t>Stanford</w:t>
-      </w:r>
-      <w:r>
-        <w:rPr>
-          <w:sz w:val="22"/>
-          <w:szCs w:val="22"/>
-        </w:rPr>
-        <w:t xml:space="preserve"> Institutional Review Board (IRB) to speak to someone independent of the research team at </w:t>
-      </w:r>
-      <w:r>
-        <w:rPr>
-          <w:sz w:val="22"/>
-          <w:szCs w:val="22"/>
-          <w:highlight w:val="black"/>
-        </w:rPr>
-        <w:t>650-723-2480</w:t>
-      </w:r>
-      <w:r>
-        <w:rPr>
-          <w:sz w:val="22"/>
-          <w:szCs w:val="22"/>
-        </w:rPr>
-        <w:t xml:space="preserve"> or email at </w:t>
-      </w:r>
-      <w:r>
-        <w:rPr>
-          <w:sz w:val="22"/>
-          <w:szCs w:val="22"/>
-          <w:highlight w:val="black"/>
+        <w:t xml:space="preserve">If you are not satisfied with how this study is being conducted, or if you have any concerns, complaints, or general questions about the research or your rights as a participant, please contact the Stanford Institutional Review Board (IRB) to speak to someone independent of the research team at </w:t>
+      </w:r>
+      <w:r>
+        <w:rPr>
+          <w:sz w:val="22"/>
+          <w:szCs w:val="22"/>
+        </w:rPr>
+        <w:t xml:space="preserve">650-723-2480 or email at </w:t>
+      </w:r>
+      <w:r>
+        <w:rPr>
+          <w:sz w:val="22"/>
+          <w:szCs w:val="22"/>
         </w:rPr>
         <w:t>irbnonmed</w:t>
       </w:r>
@@ -703,7 +582,6 @@
         <w:rPr>
           <w:sz w:val="22"/>
           <w:szCs w:val="22"/>
-          <w:highlight w:val="black"/>
         </w:rPr>
         <w:t>@stanford.edu</w:t>
       </w:r>
@@ -720,15 +598,7 @@
           <w:sz w:val="22"/>
           <w:szCs w:val="22"/>
         </w:rPr>
-        <w:t xml:space="preserve">or toll free at </w:t>
-      </w:r>
-      <w:r>
-        <w:rPr>
-          <w:sz w:val="22"/>
-          <w:szCs w:val="22"/>
-          <w:highlight w:val="black"/>
-        </w:rPr>
-        <w:t>1-866-680-2906</w:t>
+        <w:t>or toll free at 1-866-680-2906</w:t>
       </w:r>
       <w:r>
         <w:rPr>
@@ -749,43 +619,19 @@
           <w:sz w:val="22"/>
           <w:szCs w:val="22"/>
         </w:rPr>
-        <w:t xml:space="preserve"> can also write to the </w:t>
-      </w:r>
-      <w:r>
-        <w:rPr>
-          <w:sz w:val="22"/>
-          <w:szCs w:val="22"/>
-          <w:highlight w:val="black"/>
-        </w:rPr>
-        <w:t>Stanford</w:t>
-      </w:r>
-      <w:r>
-        <w:rPr>
-          <w:sz w:val="22"/>
-          <w:szCs w:val="22"/>
-        </w:rPr>
-        <w:t xml:space="preserve"> </w:t>
-      </w:r>
-      <w:r>
-        <w:rPr>
-          <w:sz w:val="22"/>
-          <w:szCs w:val="22"/>
-        </w:rPr>
-        <w:t xml:space="preserve">IRB, </w:t>
-      </w:r>
-      <w:r>
-        <w:rPr>
-          <w:sz w:val="22"/>
-          <w:szCs w:val="22"/>
-          <w:highlight w:val="black"/>
-        </w:rPr>
-        <w:t xml:space="preserve">Stanford University, </w:t>
-      </w:r>
-      <w:r>
-        <w:rPr>
-          <w:sz w:val="22"/>
-          <w:szCs w:val="22"/>
-          <w:highlight w:val="black"/>
+        <w:t xml:space="preserve"> can also write to the Stanford </w:t>
+      </w:r>
+      <w:r>
+        <w:rPr>
+          <w:sz w:val="22"/>
+          <w:szCs w:val="22"/>
+        </w:rPr>
+        <w:t xml:space="preserve">IRB, Stanford University, </w:t>
+      </w:r>
+      <w:r>
+        <w:rPr>
+          <w:sz w:val="22"/>
+          <w:szCs w:val="22"/>
         </w:rPr>
         <w:t xml:space="preserve">1705 </w:t>
       </w:r>
@@ -793,7 +639,6 @@
         <w:rPr>
           <w:sz w:val="22"/>
           <w:szCs w:val="22"/>
-          <w:highlight w:val="black"/>
         </w:rPr>
         <w:t>El Camino Real, Palo Alto, CA 94306.</w:t>
       </w:r>
@@ -847,7 +692,15 @@
           <w:sz w:val="22"/>
           <w:szCs w:val="22"/>
         </w:rPr>
-        <w:t xml:space="preserve">If you agree to participate in this research, please click the next button on your web browser to begin. </w:t>
+        <w:t>If you agree to participate in this research, please click the next button on your web browser to begin.</w:t>
+      </w:r>
+      <w:r>
+        <w:rPr>
+          <w:bCs/>
+          <w:sz w:val="22"/>
+          <w:szCs w:val="22"/>
+        </w:rPr>
+        <w:t xml:space="preserve"> </w:t>
       </w:r>
     </w:p>
     <w:sectPr>
@@ -893,21 +746,12 @@
       </w:rPr>
     </w:pPr>
     <w:bookmarkStart w:id="0" w:name="OLE_LINK1"/>
-    <w:proofErr w:type="gramStart"/>
     <w:r>
       <w:rPr>
         <w:sz w:val="16"/>
         <w:szCs w:val="16"/>
       </w:rPr>
-      <w:t>File:TEM</w:t>
-    </w:r>
-    <w:proofErr w:type="gramEnd"/>
-    <w:r>
-      <w:rPr>
-        <w:sz w:val="16"/>
-        <w:szCs w:val="16"/>
-      </w:rPr>
-      <w:t>02C0</w:t>
+      <w:t>File:TEM02C0</w:t>
     </w:r>
     <w:r>
       <w:rPr>
@@ -1249,16 +1093,7 @@
                                     <w:sz w:val="20"/>
                                     <w:szCs w:val="20"/>
                                   </w:rPr>
-                                  <w:t xml:space="preserve">Approval Date:   </w:t>
-                                </w:r>
-                                <w:proofErr w:type="spellStart"/>
-                                <w:r>
-                                  <w:rPr>
-                                    <w:rFonts w:ascii="Arial" w:hAnsi="Arial" w:cs="Arial"/>
-                                    <w:sz w:val="20"/>
-                                    <w:szCs w:val="20"/>
-                                  </w:rPr>
-                                  <w:t>M</w:t>
+                                  <w:t>Approval Date:   M</w:t>
                                 </w:r>
                                 <w:r>
                                   <w:rPr>
@@ -1267,17 +1102,7 @@
                                     <w:szCs w:val="20"/>
                                     <w:u w:val="single"/>
                                   </w:rPr>
-                                  <w:t>onthname</w:t>
-                                </w:r>
-                                <w:proofErr w:type="spellEnd"/>
-                                <w:r>
-                                  <w:rPr>
-                                    <w:rFonts w:ascii="Arial" w:hAnsi="Arial" w:cs="Arial"/>
-                                    <w:sz w:val="20"/>
-                                    <w:szCs w:val="20"/>
-                                    <w:u w:val="single"/>
-                                  </w:rPr>
-                                  <w:t xml:space="preserve"> dd, 20yy</w:t>
+                                  <w:t>onthname dd, 20yy</w:t>
                                 </w:r>
                                 <w:r>
                                   <w:rPr>
@@ -1287,7 +1112,6 @@
                                   </w:rPr>
                                   <w:t xml:space="preserve"> Expiration Date: </w:t>
                                 </w:r>
-                                <w:proofErr w:type="spellStart"/>
                                 <w:r>
                                   <w:rPr>
                                     <w:rFonts w:ascii="Arial" w:hAnsi="Arial" w:cs="Arial"/>
@@ -1295,17 +1119,7 @@
                                     <w:szCs w:val="20"/>
                                     <w:u w:val="single"/>
                                   </w:rPr>
-                                  <w:t>Monthname</w:t>
-                                </w:r>
-                                <w:proofErr w:type="spellEnd"/>
-                                <w:r>
-                                  <w:rPr>
-                                    <w:rFonts w:ascii="Arial" w:hAnsi="Arial" w:cs="Arial"/>
-                                    <w:sz w:val="20"/>
-                                    <w:szCs w:val="20"/>
-                                    <w:u w:val="single"/>
-                                  </w:rPr>
-                                  <w:t xml:space="preserve"> dd, 20yy</w:t>
+                                  <w:t>Monthname dd, 20yy</w:t>
                                 </w:r>
                               </w:p>
                             </w:txbxContent>
@@ -1378,16 +1192,7 @@
                               <w:sz w:val="20"/>
                               <w:szCs w:val="20"/>
                             </w:rPr>
-                            <w:t xml:space="preserve">Approval Date:   </w:t>
-                          </w:r>
-                          <w:proofErr w:type="spellStart"/>
-                          <w:r>
-                            <w:rPr>
-                              <w:rFonts w:ascii="Arial" w:hAnsi="Arial" w:cs="Arial"/>
-                              <w:sz w:val="20"/>
-                              <w:szCs w:val="20"/>
-                            </w:rPr>
-                            <w:t>M</w:t>
+                            <w:t>Approval Date:   M</w:t>
                           </w:r>
                           <w:r>
                             <w:rPr>
@@ -1396,17 +1201,7 @@
                               <w:szCs w:val="20"/>
                               <w:u w:val="single"/>
                             </w:rPr>
-                            <w:t>onthname</w:t>
-                          </w:r>
-                          <w:proofErr w:type="spellEnd"/>
-                          <w:r>
-                            <w:rPr>
-                              <w:rFonts w:ascii="Arial" w:hAnsi="Arial" w:cs="Arial"/>
-                              <w:sz w:val="20"/>
-                              <w:szCs w:val="20"/>
-                              <w:u w:val="single"/>
-                            </w:rPr>
-                            <w:t xml:space="preserve"> dd, 20yy</w:t>
+                            <w:t>onthname dd, 20yy</w:t>
                           </w:r>
                           <w:r>
                             <w:rPr>
@@ -1416,7 +1211,6 @@
                             </w:rPr>
                             <w:t xml:space="preserve"> Expiration Date: </w:t>
                           </w:r>
-                          <w:proofErr w:type="spellStart"/>
                           <w:r>
                             <w:rPr>
                               <w:rFonts w:ascii="Arial" w:hAnsi="Arial" w:cs="Arial"/>
@@ -1424,17 +1218,7 @@
                               <w:szCs w:val="20"/>
                               <w:u w:val="single"/>
                             </w:rPr>
-                            <w:t>Monthname</w:t>
-                          </w:r>
-                          <w:proofErr w:type="spellEnd"/>
-                          <w:r>
-                            <w:rPr>
-                              <w:rFonts w:ascii="Arial" w:hAnsi="Arial" w:cs="Arial"/>
-                              <w:sz w:val="20"/>
-                              <w:szCs w:val="20"/>
-                              <w:u w:val="single"/>
-                            </w:rPr>
-                            <w:t xml:space="preserve"> dd, 20yy</w:t>
+                            <w:t>Monthname dd, 20yy</w:t>
                           </w:r>
                         </w:p>
                       </w:txbxContent>
@@ -1587,7 +1371,6 @@
               <w:iCs/>
               <w:sz w:val="20"/>
               <w:szCs w:val="20"/>
-              <w:highlight w:val="black"/>
             </w:rPr>
           </w:pPr>
           <w:r>
@@ -1595,7 +1378,6 @@
               <w:iCs/>
               <w:sz w:val="22"/>
               <w:szCs w:val="22"/>
-              <w:highlight w:val="black"/>
             </w:rPr>
             <w:t xml:space="preserve">Michael </w:t>
           </w:r>
@@ -1604,7 +1386,6 @@
               <w:iCs/>
               <w:sz w:val="22"/>
               <w:szCs w:val="22"/>
-              <w:highlight w:val="black"/>
             </w:rPr>
             <w:t xml:space="preserve">C. </w:t>
           </w:r>
@@ -1613,7 +1394,6 @@
               <w:iCs/>
               <w:sz w:val="22"/>
               <w:szCs w:val="22"/>
-              <w:highlight w:val="black"/>
             </w:rPr>
             <w:t>Frank</w:t>
           </w:r>

</xml_diff>